<commit_message>
update schoolId and templates
</commit_message>
<xml_diff>
--- a/templates/registration.docx
+++ b/templates/registration.docx
@@ -1,6 +1,6 @@
 
 <file path=word/document.xml><?xml version="1.0" encoding="utf-8"?>
-<w:document xmlns:wpc="http://schemas.microsoft.com/office/word/2010/wordprocessingCanvas" xmlns:cx="http://schemas.microsoft.com/office/drawing/2014/chartex" xmlns:cx1="http://schemas.microsoft.com/office/drawing/2015/9/8/chartex" xmlns:cx2="http://schemas.microsoft.com/office/drawing/2015/10/21/chartex" xmlns:cx3="http://schemas.microsoft.com/office/drawing/2016/5/9/chartex" xmlns:cx4="http://schemas.microsoft.com/office/drawing/2016/5/10/chartex" xmlns:cx5="http://schemas.microsoft.com/office/drawing/2016/5/11/chartex" xmlns:cx6="http://schemas.microsoft.com/office/drawing/2016/5/12/chartex" xmlns:cx7="http://schemas.microsoft.com/office/drawing/2016/5/13/chartex" xmlns:cx8="http://schemas.microsoft.com/office/drawing/2016/5/14/chartex" xmlns:mc="http://schemas.openxmlformats.org/markup-compatibility/2006" xmlns:aink="http://schemas.microsoft.com/office/drawing/2016/ink" xmlns:am3d="http://schemas.microsoft.com/office/drawing/2017/model3d" xmlns:o="urn:schemas-microsoft-com:office:office" xmlns:r="http://schemas.openxmlformats.org/officeDocument/2006/relationships" xmlns:m="http://schemas.openxmlformats.org/officeDocument/2006/math" xmlns:v="urn:schemas-microsoft-com:vml" xmlns:wp14="http://schemas.microsoft.com/office/word/2010/wordprocessingDrawing" xmlns:wp="http://schemas.openxmlformats.org/drawingml/2006/wordprocessingDrawing" xmlns:w10="urn:schemas-microsoft-com:office:word" xmlns:w="http://schemas.openxmlformats.org/wordprocessingml/2006/main" xmlns:w14="http://schemas.microsoft.com/office/word/2010/wordml" xmlns:w15="http://schemas.microsoft.com/office/word/2012/wordml" xmlns:w16cid="http://schemas.microsoft.com/office/word/2016/wordml/cid" xmlns:w16se="http://schemas.microsoft.com/office/word/2015/wordml/symex" xmlns:wpg="http://schemas.microsoft.com/office/word/2010/wordprocessingGroup" xmlns:wpi="http://schemas.microsoft.com/office/word/2010/wordprocessingInk" xmlns:wne="http://schemas.microsoft.com/office/word/2006/wordml" xmlns:wps="http://schemas.microsoft.com/office/word/2010/wordprocessingShape" mc:Ignorable="w14 w15 w16se w16cid wp14">
+<w:document xmlns:wpc="http://schemas.microsoft.com/office/word/2010/wordprocessingCanvas" xmlns:cx="http://schemas.microsoft.com/office/drawing/2014/chartex" xmlns:cx1="http://schemas.microsoft.com/office/drawing/2015/9/8/chartex" xmlns:cx2="http://schemas.microsoft.com/office/drawing/2015/10/21/chartex" xmlns:cx3="http://schemas.microsoft.com/office/drawing/2016/5/9/chartex" xmlns:cx4="http://schemas.microsoft.com/office/drawing/2016/5/10/chartex" xmlns:cx5="http://schemas.microsoft.com/office/drawing/2016/5/11/chartex" xmlns:cx6="http://schemas.microsoft.com/office/drawing/2016/5/12/chartex" xmlns:cx7="http://schemas.microsoft.com/office/drawing/2016/5/13/chartex" xmlns:cx8="http://schemas.microsoft.com/office/drawing/2016/5/14/chartex" xmlns:mc="http://schemas.openxmlformats.org/markup-compatibility/2006" xmlns:aink="http://schemas.microsoft.com/office/drawing/2016/ink" xmlns:am3d="http://schemas.microsoft.com/office/drawing/2017/model3d" xmlns:o="urn:schemas-microsoft-com:office:office" xmlns:oel="http://schemas.microsoft.com/office/2019/extlst" xmlns:r="http://schemas.openxmlformats.org/officeDocument/2006/relationships" xmlns:m="http://schemas.openxmlformats.org/officeDocument/2006/math" xmlns:v="urn:schemas-microsoft-com:vml" xmlns:wp14="http://schemas.microsoft.com/office/word/2010/wordprocessingDrawing" xmlns:wp="http://schemas.openxmlformats.org/drawingml/2006/wordprocessingDrawing" xmlns:w10="urn:schemas-microsoft-com:office:word" xmlns:w="http://schemas.openxmlformats.org/wordprocessingml/2006/main" xmlns:w14="http://schemas.microsoft.com/office/word/2010/wordml" xmlns:w15="http://schemas.microsoft.com/office/word/2012/wordml" xmlns:w16cex="http://schemas.microsoft.com/office/word/2018/wordml/cex" xmlns:w16cid="http://schemas.microsoft.com/office/word/2016/wordml/cid" xmlns:w16="http://schemas.microsoft.com/office/word/2018/wordml" xmlns:w16sdtdh="http://schemas.microsoft.com/office/word/2020/wordml/sdtdatahash" xmlns:w16se="http://schemas.microsoft.com/office/word/2015/wordml/symex" xmlns:wpg="http://schemas.microsoft.com/office/word/2010/wordprocessingGroup" xmlns:wpi="http://schemas.microsoft.com/office/word/2010/wordprocessingInk" xmlns:wne="http://schemas.microsoft.com/office/word/2006/wordml" xmlns:wps="http://schemas.microsoft.com/office/word/2010/wordprocessingShape" mc:Ignorable="w14 w15 w16se w16cid w16 w16cex w16sdtdh wp14">
   <w:body>
     <w:p>
       <w:pPr>
@@ -203,7 +203,23 @@
                 <w:rFonts w:ascii="Arial Narrow" w:eastAsia="Times New Roman" w:hAnsi="Arial Narrow" w:cs="Tahoma"/>
                 <w:color w:val="3B3838" w:themeColor="background2" w:themeShade="40"/>
               </w:rPr>
-              <w:t>{createdAt}</w:t>
+              <w:t>{</w:t>
+            </w:r>
+            <w:proofErr w:type="spellStart"/>
+            <w:r>
+              <w:rPr>
+                <w:rFonts w:ascii="Arial Narrow" w:eastAsia="Times New Roman" w:hAnsi="Arial Narrow" w:cs="Tahoma"/>
+                <w:color w:val="3B3838" w:themeColor="background2" w:themeShade="40"/>
+              </w:rPr>
+              <w:t>createdAt</w:t>
+            </w:r>
+            <w:proofErr w:type="spellEnd"/>
+            <w:r>
+              <w:rPr>
+                <w:rFonts w:ascii="Arial Narrow" w:eastAsia="Times New Roman" w:hAnsi="Arial Narrow" w:cs="Tahoma"/>
+                <w:color w:val="3B3838" w:themeColor="background2" w:themeShade="40"/>
+              </w:rPr>
+              <w:t>}</w:t>
             </w:r>
           </w:p>
         </w:tc>
@@ -235,6 +251,7 @@
               </w:rPr>
               <w:t>ANN</w:t>
             </w:r>
+            <w:proofErr w:type="spellStart"/>
             <w:r>
               <w:rPr>
                 <w:rFonts w:ascii="Bebas Neue" w:eastAsia="Times New Roman" w:hAnsi="Bebas Neue" w:cs="Arial"/>
@@ -245,6 +262,7 @@
               </w:rPr>
               <w:t>ée</w:t>
             </w:r>
+            <w:proofErr w:type="spellEnd"/>
           </w:p>
         </w:tc>
         <w:tc>
@@ -268,7 +286,23 @@
                 <w:rFonts w:ascii="Arial Narrow" w:eastAsia="Times New Roman" w:hAnsi="Arial Narrow" w:cs="Tahoma"/>
                 <w:color w:val="3B3838" w:themeColor="background2" w:themeShade="40"/>
               </w:rPr>
-              <w:t>{schoolYear}</w:t>
+              <w:t>{</w:t>
+            </w:r>
+            <w:proofErr w:type="spellStart"/>
+            <w:r>
+              <w:rPr>
+                <w:rFonts w:ascii="Arial Narrow" w:eastAsia="Times New Roman" w:hAnsi="Arial Narrow" w:cs="Tahoma"/>
+                <w:color w:val="3B3838" w:themeColor="background2" w:themeShade="40"/>
+              </w:rPr>
+              <w:t>schoolYear</w:t>
+            </w:r>
+            <w:proofErr w:type="spellEnd"/>
+            <w:r>
+              <w:rPr>
+                <w:rFonts w:ascii="Arial Narrow" w:eastAsia="Times New Roman" w:hAnsi="Arial Narrow" w:cs="Tahoma"/>
+                <w:color w:val="3B3838" w:themeColor="background2" w:themeShade="40"/>
+              </w:rPr>
+              <w:t>}</w:t>
             </w:r>
           </w:p>
         </w:tc>
@@ -430,7 +464,25 @@
                 <w:b/>
                 <w:bCs/>
               </w:rPr>
-              <w:t>{schoolName}</w:t>
+              <w:t>{</w:t>
+            </w:r>
+            <w:proofErr w:type="spellStart"/>
+            <w:r>
+              <w:rPr>
+                <w:rFonts w:ascii="Arial Narrow" w:eastAsia="Times New Roman" w:hAnsi="Arial Narrow" w:cs="Arial"/>
+                <w:b/>
+                <w:bCs/>
+              </w:rPr>
+              <w:t>schoolName</w:t>
+            </w:r>
+            <w:proofErr w:type="spellEnd"/>
+            <w:r>
+              <w:rPr>
+                <w:rFonts w:ascii="Arial Narrow" w:eastAsia="Times New Roman" w:hAnsi="Arial Narrow" w:cs="Arial"/>
+                <w:b/>
+                <w:bCs/>
+              </w:rPr>
+              <w:t>}</w:t>
             </w:r>
           </w:p>
           <w:p>
@@ -442,7 +494,23 @@
                 <w:rFonts w:ascii="Arial Narrow" w:eastAsia="Times New Roman" w:hAnsi="Arial Narrow" w:cs="Arial"/>
                 <w:color w:val="3B3838" w:themeColor="background2" w:themeShade="40"/>
               </w:rPr>
-              <w:t>{schoolAddress}</w:t>
+              <w:t>{</w:t>
+            </w:r>
+            <w:proofErr w:type="spellStart"/>
+            <w:r>
+              <w:rPr>
+                <w:rFonts w:ascii="Arial Narrow" w:eastAsia="Times New Roman" w:hAnsi="Arial Narrow" w:cs="Arial"/>
+                <w:color w:val="3B3838" w:themeColor="background2" w:themeShade="40"/>
+              </w:rPr>
+              <w:t>schoolAddress</w:t>
+            </w:r>
+            <w:proofErr w:type="spellEnd"/>
+            <w:r>
+              <w:rPr>
+                <w:rFonts w:ascii="Arial Narrow" w:eastAsia="Times New Roman" w:hAnsi="Arial Narrow" w:cs="Arial"/>
+                <w:color w:val="3B3838" w:themeColor="background2" w:themeShade="40"/>
+              </w:rPr>
+              <w:t>}</w:t>
             </w:r>
           </w:p>
           <w:p>
@@ -454,7 +522,39 @@
                 <w:rFonts w:ascii="Arial Narrow" w:eastAsia="Times New Roman" w:hAnsi="Arial Narrow" w:cs="Arial"/>
                 <w:color w:val="3B3838" w:themeColor="background2" w:themeShade="40"/>
               </w:rPr>
-              <w:t>{schoolPhone} {schoolMobile}</w:t>
+              <w:t>{</w:t>
+            </w:r>
+            <w:proofErr w:type="spellStart"/>
+            <w:r>
+              <w:rPr>
+                <w:rFonts w:ascii="Arial Narrow" w:eastAsia="Times New Roman" w:hAnsi="Arial Narrow" w:cs="Arial"/>
+                <w:color w:val="3B3838" w:themeColor="background2" w:themeShade="40"/>
+              </w:rPr>
+              <w:t>schoolPhone</w:t>
+            </w:r>
+            <w:proofErr w:type="spellEnd"/>
+            <w:r>
+              <w:rPr>
+                <w:rFonts w:ascii="Arial Narrow" w:eastAsia="Times New Roman" w:hAnsi="Arial Narrow" w:cs="Arial"/>
+                <w:color w:val="3B3838" w:themeColor="background2" w:themeShade="40"/>
+              </w:rPr>
+              <w:t>} {</w:t>
+            </w:r>
+            <w:proofErr w:type="spellStart"/>
+            <w:r>
+              <w:rPr>
+                <w:rFonts w:ascii="Arial Narrow" w:eastAsia="Times New Roman" w:hAnsi="Arial Narrow" w:cs="Arial"/>
+                <w:color w:val="3B3838" w:themeColor="background2" w:themeShade="40"/>
+              </w:rPr>
+              <w:t>schoolMobile</w:t>
+            </w:r>
+            <w:proofErr w:type="spellEnd"/>
+            <w:r>
+              <w:rPr>
+                <w:rFonts w:ascii="Arial Narrow" w:eastAsia="Times New Roman" w:hAnsi="Arial Narrow" w:cs="Arial"/>
+                <w:color w:val="3B3838" w:themeColor="background2" w:themeShade="40"/>
+              </w:rPr>
+              <w:t>}</w:t>
             </w:r>
           </w:p>
           <w:p>
@@ -466,7 +566,23 @@
                 <w:rFonts w:ascii="Arial Narrow" w:eastAsia="Times New Roman" w:hAnsi="Arial Narrow" w:cs="Arial"/>
                 <w:color w:val="3B3838" w:themeColor="background2" w:themeShade="40"/>
               </w:rPr>
-              <w:t>{schoolEmail}</w:t>
+              <w:t>{</w:t>
+            </w:r>
+            <w:proofErr w:type="spellStart"/>
+            <w:r>
+              <w:rPr>
+                <w:rFonts w:ascii="Arial Narrow" w:eastAsia="Times New Roman" w:hAnsi="Arial Narrow" w:cs="Arial"/>
+                <w:color w:val="3B3838" w:themeColor="background2" w:themeShade="40"/>
+              </w:rPr>
+              <w:t>schoolEmail</w:t>
+            </w:r>
+            <w:proofErr w:type="spellEnd"/>
+            <w:r>
+              <w:rPr>
+                <w:rFonts w:ascii="Arial Narrow" w:eastAsia="Times New Roman" w:hAnsi="Arial Narrow" w:cs="Arial"/>
+                <w:color w:val="3B3838" w:themeColor="background2" w:themeShade="40"/>
+              </w:rPr>
+              <w:t>}</w:t>
             </w:r>
           </w:p>
         </w:tc>
@@ -524,7 +640,29 @@
                 <w:bCs/>
                 <w:lang w:val="fr-FR"/>
               </w:rPr>
-              <w:t>{studentFullName}</w:t>
+              <w:t>{</w:t>
+            </w:r>
+            <w:proofErr w:type="spellStart"/>
+            <w:proofErr w:type="gramStart"/>
+            <w:r>
+              <w:rPr>
+                <w:rFonts w:ascii="Arial Narrow" w:eastAsia="Times New Roman" w:hAnsi="Arial Narrow" w:cs="Arial"/>
+                <w:b/>
+                <w:bCs/>
+                <w:lang w:val="fr-FR"/>
+              </w:rPr>
+              <w:t>studentFullName</w:t>
+            </w:r>
+            <w:proofErr w:type="spellEnd"/>
+            <w:proofErr w:type="gramEnd"/>
+            <w:r>
+              <w:rPr>
+                <w:rFonts w:ascii="Arial Narrow" w:eastAsia="Times New Roman" w:hAnsi="Arial Narrow" w:cs="Arial"/>
+                <w:b/>
+                <w:bCs/>
+                <w:lang w:val="fr-FR"/>
+              </w:rPr>
+              <w:t>}</w:t>
             </w:r>
           </w:p>
           <w:p>
@@ -537,20 +675,60 @@
                 <w:color w:val="3B3838" w:themeColor="background2" w:themeShade="40"/>
                 <w:lang w:val="fr-FR"/>
               </w:rPr>
-              <w:t>{classroom}</w:t>
-            </w:r>
-          </w:p>
-          <w:p>
-            <w:pPr>
-              <w:spacing w:line="360" w:lineRule="auto"/>
-            </w:pPr>
+              <w:t>{</w:t>
+            </w:r>
+            <w:proofErr w:type="spellStart"/>
+            <w:proofErr w:type="gramStart"/>
             <w:r>
               <w:rPr>
                 <w:rFonts w:ascii="Arial Narrow" w:eastAsia="Times New Roman" w:hAnsi="Arial Narrow" w:cs="Arial"/>
                 <w:color w:val="3B3838" w:themeColor="background2" w:themeShade="40"/>
                 <w:lang w:val="fr-FR"/>
               </w:rPr>
-              <w:t>{studentAddress}</w:t>
+              <w:t>classroom</w:t>
+            </w:r>
+            <w:proofErr w:type="spellEnd"/>
+            <w:proofErr w:type="gramEnd"/>
+            <w:r>
+              <w:rPr>
+                <w:rFonts w:ascii="Arial Narrow" w:eastAsia="Times New Roman" w:hAnsi="Arial Narrow" w:cs="Arial"/>
+                <w:color w:val="3B3838" w:themeColor="background2" w:themeShade="40"/>
+                <w:lang w:val="fr-FR"/>
+              </w:rPr>
+              <w:t>}</w:t>
+            </w:r>
+          </w:p>
+          <w:p>
+            <w:pPr>
+              <w:spacing w:line="360" w:lineRule="auto"/>
+            </w:pPr>
+            <w:r>
+              <w:rPr>
+                <w:rFonts w:ascii="Arial Narrow" w:eastAsia="Times New Roman" w:hAnsi="Arial Narrow" w:cs="Arial"/>
+                <w:color w:val="3B3838" w:themeColor="background2" w:themeShade="40"/>
+                <w:lang w:val="fr-FR"/>
+              </w:rPr>
+              <w:t>{</w:t>
+            </w:r>
+            <w:proofErr w:type="spellStart"/>
+            <w:proofErr w:type="gramStart"/>
+            <w:r>
+              <w:rPr>
+                <w:rFonts w:ascii="Arial Narrow" w:eastAsia="Times New Roman" w:hAnsi="Arial Narrow" w:cs="Arial"/>
+                <w:color w:val="3B3838" w:themeColor="background2" w:themeShade="40"/>
+                <w:lang w:val="fr-FR"/>
+              </w:rPr>
+              <w:t>studentAddress</w:t>
+            </w:r>
+            <w:proofErr w:type="spellEnd"/>
+            <w:proofErr w:type="gramEnd"/>
+            <w:r>
+              <w:rPr>
+                <w:rFonts w:ascii="Arial Narrow" w:eastAsia="Times New Roman" w:hAnsi="Arial Narrow" w:cs="Arial"/>
+                <w:color w:val="3B3838" w:themeColor="background2" w:themeShade="40"/>
+                <w:lang w:val="fr-FR"/>
+              </w:rPr>
+              <w:t>}</w:t>
             </w:r>
           </w:p>
         </w:tc>
@@ -738,6 +916,7 @@
                 <w:bCs/>
               </w:rPr>
             </w:pPr>
+            <w:proofErr w:type="spellStart"/>
             <w:r>
               <w:rPr>
                 <w:rFonts w:ascii="Arial Narrow" w:eastAsia="Times New Roman" w:hAnsi="Arial Narrow" w:cs="Arial"/>
@@ -746,6 +925,7 @@
               </w:rPr>
               <w:t>Montant</w:t>
             </w:r>
+            <w:proofErr w:type="spellEnd"/>
           </w:p>
         </w:tc>
         <w:tc>
@@ -808,6 +988,7 @@
                 <w:bCs/>
               </w:rPr>
             </w:pPr>
+            <w:proofErr w:type="spellStart"/>
             <w:r>
               <w:rPr>
                 <w:rFonts w:ascii="Arial Narrow" w:eastAsia="Times New Roman" w:hAnsi="Arial Narrow" w:cs="Arial"/>
@@ -816,6 +997,7 @@
               </w:rPr>
               <w:t>Payé</w:t>
             </w:r>
+            <w:proofErr w:type="spellEnd"/>
           </w:p>
         </w:tc>
         <w:tc>
@@ -837,13 +1019,32 @@
                 <w:bCs/>
               </w:rPr>
             </w:pPr>
-            <w:r>
-              <w:rPr>
-                <w:rFonts w:ascii="Arial Narrow" w:eastAsia="Times New Roman" w:hAnsi="Arial Narrow" w:cs="Arial"/>
-                <w:b/>
-                <w:bCs/>
-              </w:rPr>
-              <w:t>Anciens Pay</w:t>
+            <w:proofErr w:type="spellStart"/>
+            <w:r>
+              <w:rPr>
+                <w:rFonts w:ascii="Arial Narrow" w:eastAsia="Times New Roman" w:hAnsi="Arial Narrow" w:cs="Arial"/>
+                <w:b/>
+                <w:bCs/>
+              </w:rPr>
+              <w:t>Anciens</w:t>
+            </w:r>
+            <w:proofErr w:type="spellEnd"/>
+            <w:r>
+              <w:rPr>
+                <w:rFonts w:ascii="Arial Narrow" w:eastAsia="Times New Roman" w:hAnsi="Arial Narrow" w:cs="Arial"/>
+                <w:b/>
+                <w:bCs/>
+              </w:rPr>
+              <w:t xml:space="preserve"> </w:t>
+            </w:r>
+            <w:proofErr w:type="spellStart"/>
+            <w:r>
+              <w:rPr>
+                <w:rFonts w:ascii="Arial Narrow" w:eastAsia="Times New Roman" w:hAnsi="Arial Narrow" w:cs="Arial"/>
+                <w:b/>
+                <w:bCs/>
+              </w:rPr>
+              <w:t>Pay</w:t>
             </w:r>
             <w:r>
               <w:rPr>
@@ -853,6 +1054,7 @@
               </w:rPr>
               <w:t>ements</w:t>
             </w:r>
+            <w:proofErr w:type="spellEnd"/>
           </w:p>
         </w:tc>
         <w:tc>
@@ -875,6 +1077,7 @@
                 <w:bCs/>
               </w:rPr>
             </w:pPr>
+            <w:proofErr w:type="spellStart"/>
             <w:r>
               <w:rPr>
                 <w:rFonts w:ascii="Arial Narrow" w:eastAsia="Times New Roman" w:hAnsi="Arial Narrow" w:cs="Arial"/>
@@ -883,6 +1086,7 @@
               </w:rPr>
               <w:t>Reste</w:t>
             </w:r>
+            <w:proofErr w:type="spellEnd"/>
           </w:p>
         </w:tc>
       </w:tr>
@@ -913,7 +1117,21 @@
               <w:rPr>
                 <w:rFonts w:ascii="Arial Narrow" w:eastAsia="Times New Roman" w:hAnsi="Arial Narrow" w:cs="Arial"/>
               </w:rPr>
-              <w:t>{#fees}{designation}</w:t>
+              <w:t>{#</w:t>
+            </w:r>
+            <w:proofErr w:type="gramStart"/>
+            <w:r>
+              <w:rPr>
+                <w:rFonts w:ascii="Arial Narrow" w:eastAsia="Times New Roman" w:hAnsi="Arial Narrow" w:cs="Arial"/>
+              </w:rPr>
+              <w:t>fees}{</w:t>
+            </w:r>
+            <w:proofErr w:type="gramEnd"/>
+            <w:r>
+              <w:rPr>
+                <w:rFonts w:ascii="Arial Narrow" w:eastAsia="Times New Roman" w:hAnsi="Arial Narrow" w:cs="Arial"/>
+              </w:rPr>
+              <w:t>designation}</w:t>
             </w:r>
           </w:p>
         </w:tc>
@@ -994,7 +1212,21 @@
               <w:rPr>
                 <w:rFonts w:ascii="Arial Narrow" w:eastAsia="Times New Roman" w:hAnsi="Arial Narrow" w:cs="Arial"/>
               </w:rPr>
-              <w:t>{payed}</w:t>
+              <w:t>{</w:t>
+            </w:r>
+            <w:proofErr w:type="spellStart"/>
+            <w:r>
+              <w:rPr>
+                <w:rFonts w:ascii="Arial Narrow" w:eastAsia="Times New Roman" w:hAnsi="Arial Narrow" w:cs="Arial"/>
+              </w:rPr>
+              <w:t>payed</w:t>
+            </w:r>
+            <w:proofErr w:type="spellEnd"/>
+            <w:r>
+              <w:rPr>
+                <w:rFonts w:ascii="Arial Narrow" w:eastAsia="Times New Roman" w:hAnsi="Arial Narrow" w:cs="Arial"/>
+              </w:rPr>
+              <w:t>}</w:t>
             </w:r>
           </w:p>
         </w:tc>
@@ -1021,7 +1253,21 @@
               <w:rPr>
                 <w:rFonts w:ascii="Arial Narrow" w:eastAsia="Times New Roman" w:hAnsi="Arial Narrow" w:cs="Arial"/>
               </w:rPr>
-              <w:t>{oldPayments}</w:t>
+              <w:t>{</w:t>
+            </w:r>
+            <w:proofErr w:type="spellStart"/>
+            <w:r>
+              <w:rPr>
+                <w:rFonts w:ascii="Arial Narrow" w:eastAsia="Times New Roman" w:hAnsi="Arial Narrow" w:cs="Arial"/>
+              </w:rPr>
+              <w:t>oldPayments</w:t>
+            </w:r>
+            <w:proofErr w:type="spellEnd"/>
+            <w:r>
+              <w:rPr>
+                <w:rFonts w:ascii="Arial Narrow" w:eastAsia="Times New Roman" w:hAnsi="Arial Narrow" w:cs="Arial"/>
+              </w:rPr>
+              <w:t>}</w:t>
             </w:r>
           </w:p>
         </w:tc>
@@ -1117,7 +1363,27 @@
                 <w:bCs/>
                 <w:color w:val="FFFFFF" w:themeColor="background1"/>
               </w:rPr>
-              <w:t>{totalAmount}</w:t>
+              <w:t>{</w:t>
+            </w:r>
+            <w:proofErr w:type="spellStart"/>
+            <w:r>
+              <w:rPr>
+                <w:rFonts w:ascii="Arial Narrow" w:eastAsia="Times New Roman" w:hAnsi="Arial Narrow" w:cs="Arial"/>
+                <w:b/>
+                <w:bCs/>
+                <w:color w:val="FFFFFF" w:themeColor="background1"/>
+              </w:rPr>
+              <w:t>totalAmount</w:t>
+            </w:r>
+            <w:proofErr w:type="spellEnd"/>
+            <w:r>
+              <w:rPr>
+                <w:rFonts w:ascii="Arial Narrow" w:eastAsia="Times New Roman" w:hAnsi="Arial Narrow" w:cs="Arial"/>
+                <w:b/>
+                <w:bCs/>
+                <w:color w:val="FFFFFF" w:themeColor="background1"/>
+              </w:rPr>
+              <w:t>}</w:t>
             </w:r>
           </w:p>
         </w:tc>
@@ -1150,7 +1416,27 @@
                 <w:bCs/>
                 <w:color w:val="FFFFFF" w:themeColor="background1"/>
               </w:rPr>
-              <w:t>{totalReduction}</w:t>
+              <w:t>{</w:t>
+            </w:r>
+            <w:proofErr w:type="spellStart"/>
+            <w:r>
+              <w:rPr>
+                <w:rFonts w:ascii="Arial Narrow" w:eastAsia="Times New Roman" w:hAnsi="Arial Narrow" w:cs="Arial"/>
+                <w:b/>
+                <w:bCs/>
+                <w:color w:val="FFFFFF" w:themeColor="background1"/>
+              </w:rPr>
+              <w:t>totalReduction</w:t>
+            </w:r>
+            <w:proofErr w:type="spellEnd"/>
+            <w:r>
+              <w:rPr>
+                <w:rFonts w:ascii="Arial Narrow" w:eastAsia="Times New Roman" w:hAnsi="Arial Narrow" w:cs="Arial"/>
+                <w:b/>
+                <w:bCs/>
+                <w:color w:val="FFFFFF" w:themeColor="background1"/>
+              </w:rPr>
+              <w:t>}</w:t>
             </w:r>
           </w:p>
         </w:tc>
@@ -1183,7 +1469,27 @@
                 <w:bCs/>
                 <w:color w:val="FFFFFF" w:themeColor="background1"/>
               </w:rPr>
-              <w:t>{totalPayed}</w:t>
+              <w:t>{</w:t>
+            </w:r>
+            <w:proofErr w:type="spellStart"/>
+            <w:r>
+              <w:rPr>
+                <w:rFonts w:ascii="Arial Narrow" w:eastAsia="Times New Roman" w:hAnsi="Arial Narrow" w:cs="Arial"/>
+                <w:b/>
+                <w:bCs/>
+                <w:color w:val="FFFFFF" w:themeColor="background1"/>
+              </w:rPr>
+              <w:t>totalPayed</w:t>
+            </w:r>
+            <w:proofErr w:type="spellEnd"/>
+            <w:r>
+              <w:rPr>
+                <w:rFonts w:ascii="Arial Narrow" w:eastAsia="Times New Roman" w:hAnsi="Arial Narrow" w:cs="Arial"/>
+                <w:b/>
+                <w:bCs/>
+                <w:color w:val="FFFFFF" w:themeColor="background1"/>
+              </w:rPr>
+              <w:t>}</w:t>
             </w:r>
           </w:p>
         </w:tc>
@@ -1216,7 +1522,27 @@
                 <w:bCs/>
                 <w:color w:val="FFFFFF" w:themeColor="background1"/>
               </w:rPr>
-              <w:t>{totalOldPayments}</w:t>
+              <w:t>{</w:t>
+            </w:r>
+            <w:proofErr w:type="spellStart"/>
+            <w:r>
+              <w:rPr>
+                <w:rFonts w:ascii="Arial Narrow" w:eastAsia="Times New Roman" w:hAnsi="Arial Narrow" w:cs="Arial"/>
+                <w:b/>
+                <w:bCs/>
+                <w:color w:val="FFFFFF" w:themeColor="background1"/>
+              </w:rPr>
+              <w:t>totalOldPayments</w:t>
+            </w:r>
+            <w:proofErr w:type="spellEnd"/>
+            <w:r>
+              <w:rPr>
+                <w:rFonts w:ascii="Arial Narrow" w:eastAsia="Times New Roman" w:hAnsi="Arial Narrow" w:cs="Arial"/>
+                <w:b/>
+                <w:bCs/>
+                <w:color w:val="FFFFFF" w:themeColor="background1"/>
+              </w:rPr>
+              <w:t>}</w:t>
             </w:r>
           </w:p>
         </w:tc>
@@ -1249,7 +1575,27 @@
                 <w:bCs/>
                 <w:color w:val="FFFFFF" w:themeColor="background1"/>
               </w:rPr>
-              <w:t>{totalBalance}</w:t>
+              <w:t>{</w:t>
+            </w:r>
+            <w:proofErr w:type="spellStart"/>
+            <w:r>
+              <w:rPr>
+                <w:rFonts w:ascii="Arial Narrow" w:eastAsia="Times New Roman" w:hAnsi="Arial Narrow" w:cs="Arial"/>
+                <w:b/>
+                <w:bCs/>
+                <w:color w:val="FFFFFF" w:themeColor="background1"/>
+              </w:rPr>
+              <w:t>totalBalance</w:t>
+            </w:r>
+            <w:proofErr w:type="spellEnd"/>
+            <w:r>
+              <w:rPr>
+                <w:rFonts w:ascii="Arial Narrow" w:eastAsia="Times New Roman" w:hAnsi="Arial Narrow" w:cs="Arial"/>
+                <w:b/>
+                <w:bCs/>
+                <w:color w:val="FFFFFF" w:themeColor="background1"/>
+              </w:rPr>
+              <w:t>}</w:t>
             </w:r>
           </w:p>
         </w:tc>
@@ -1294,8 +1640,6 @@
           <w:rFonts w:ascii="Arial" w:eastAsia="Times New Roman" w:hAnsi="Arial" w:cs="Arial"/>
         </w:rPr>
       </w:pPr>
-      <w:bookmarkStart w:id="0" w:name="_GoBack"/>
-      <w:bookmarkEnd w:id="0"/>
     </w:p>
     <w:p>
       <w:pPr>
@@ -1386,7 +1730,39 @@
           <w:szCs w:val="21"/>
           <w:lang w:val="fr-FR"/>
         </w:rPr>
-        <w:t>2è tranche : avant le 28 Novembre 2019</w:t>
+        <w:t xml:space="preserve">2è tranche : avant le 28 </w:t>
+      </w:r>
+      <w:proofErr w:type="gramStart"/>
+      <w:r>
+        <w:rPr>
+          <w:rFonts w:ascii="Arial" w:eastAsia="Times New Roman" w:hAnsi="Arial" w:cs="Arial"/>
+          <w:color w:val="3B3838" w:themeColor="background2" w:themeShade="40"/>
+          <w:sz w:val="21"/>
+          <w:szCs w:val="21"/>
+          <w:lang w:val="fr-FR"/>
+        </w:rPr>
+        <w:t>Novembre</w:t>
+      </w:r>
+      <w:proofErr w:type="gramEnd"/>
+      <w:r>
+        <w:rPr>
+          <w:rFonts w:ascii="Arial" w:eastAsia="Times New Roman" w:hAnsi="Arial" w:cs="Arial"/>
+          <w:color w:val="3B3838" w:themeColor="background2" w:themeShade="40"/>
+          <w:sz w:val="21"/>
+          <w:szCs w:val="21"/>
+          <w:lang w:val="fr-FR"/>
+        </w:rPr>
+        <w:t xml:space="preserve"> 20</w:t>
+      </w:r>
+      <w:r>
+        <w:rPr>
+          <w:rFonts w:ascii="Arial" w:eastAsia="Times New Roman" w:hAnsi="Arial" w:cs="Arial"/>
+          <w:color w:val="3B3838" w:themeColor="background2" w:themeShade="40"/>
+          <w:sz w:val="21"/>
+          <w:szCs w:val="21"/>
+          <w:lang w:val="fr-FR"/>
+        </w:rPr>
+        <w:t>23</w:t>
       </w:r>
     </w:p>
     <w:p>
@@ -1412,7 +1788,39 @@
           <w:szCs w:val="21"/>
           <w:lang w:val="fr-FR"/>
         </w:rPr>
-        <w:t xml:space="preserve">3è tranche : avant le 28 Janvier 2020 </w:t>
+        <w:t xml:space="preserve">3è tranche : avant le 28 </w:t>
+      </w:r>
+      <w:proofErr w:type="gramStart"/>
+      <w:r>
+        <w:rPr>
+          <w:rFonts w:ascii="Arial" w:eastAsia="Times New Roman" w:hAnsi="Arial" w:cs="Arial"/>
+          <w:color w:val="3B3838" w:themeColor="background2" w:themeShade="40"/>
+          <w:sz w:val="21"/>
+          <w:szCs w:val="21"/>
+          <w:lang w:val="fr-FR"/>
+        </w:rPr>
+        <w:t>Janvier</w:t>
+      </w:r>
+      <w:proofErr w:type="gramEnd"/>
+      <w:r>
+        <w:rPr>
+          <w:rFonts w:ascii="Arial" w:eastAsia="Times New Roman" w:hAnsi="Arial" w:cs="Arial"/>
+          <w:color w:val="3B3838" w:themeColor="background2" w:themeShade="40"/>
+          <w:sz w:val="21"/>
+          <w:szCs w:val="21"/>
+          <w:lang w:val="fr-FR"/>
+        </w:rPr>
+        <w:t xml:space="preserve"> 20</w:t>
+      </w:r>
+      <w:r>
+        <w:rPr>
+          <w:rFonts w:ascii="Arial" w:eastAsia="Times New Roman" w:hAnsi="Arial" w:cs="Arial"/>
+          <w:color w:val="3B3838" w:themeColor="background2" w:themeShade="40"/>
+          <w:sz w:val="21"/>
+          <w:szCs w:val="21"/>
+          <w:lang w:val="fr-FR"/>
+        </w:rPr>
+        <w:t>24</w:t>
       </w:r>
     </w:p>
     <w:p>
@@ -1494,7 +1902,7 @@
 </file>
 
 <file path=word/numbering.xml><?xml version="1.0" encoding="utf-8"?>
-<w:numbering xmlns:wpc="http://schemas.microsoft.com/office/word/2010/wordprocessingCanvas" xmlns:cx="http://schemas.microsoft.com/office/drawing/2014/chartex" xmlns:cx1="http://schemas.microsoft.com/office/drawing/2015/9/8/chartex" xmlns:cx2="http://schemas.microsoft.com/office/drawing/2015/10/21/chartex" xmlns:cx3="http://schemas.microsoft.com/office/drawing/2016/5/9/chartex" xmlns:cx4="http://schemas.microsoft.com/office/drawing/2016/5/10/chartex" xmlns:cx5="http://schemas.microsoft.com/office/drawing/2016/5/11/chartex" xmlns:cx6="http://schemas.microsoft.com/office/drawing/2016/5/12/chartex" xmlns:cx7="http://schemas.microsoft.com/office/drawing/2016/5/13/chartex" xmlns:cx8="http://schemas.microsoft.com/office/drawing/2016/5/14/chartex" xmlns:mc="http://schemas.openxmlformats.org/markup-compatibility/2006" xmlns:aink="http://schemas.microsoft.com/office/drawing/2016/ink" xmlns:am3d="http://schemas.microsoft.com/office/drawing/2017/model3d" xmlns:o="urn:schemas-microsoft-com:office:office" xmlns:r="http://schemas.openxmlformats.org/officeDocument/2006/relationships" xmlns:m="http://schemas.openxmlformats.org/officeDocument/2006/math" xmlns:v="urn:schemas-microsoft-com:vml" xmlns:wp14="http://schemas.microsoft.com/office/word/2010/wordprocessingDrawing" xmlns:wp="http://schemas.openxmlformats.org/drawingml/2006/wordprocessingDrawing" xmlns:w10="urn:schemas-microsoft-com:office:word" xmlns:w="http://schemas.openxmlformats.org/wordprocessingml/2006/main" xmlns:w14="http://schemas.microsoft.com/office/word/2010/wordml" xmlns:w15="http://schemas.microsoft.com/office/word/2012/wordml" xmlns:w16cid="http://schemas.microsoft.com/office/word/2016/wordml/cid" xmlns:w16se="http://schemas.microsoft.com/office/word/2015/wordml/symex" xmlns:wpg="http://schemas.microsoft.com/office/word/2010/wordprocessingGroup" xmlns:wpi="http://schemas.microsoft.com/office/word/2010/wordprocessingInk" xmlns:wne="http://schemas.microsoft.com/office/word/2006/wordml" xmlns:wps="http://schemas.microsoft.com/office/word/2010/wordprocessingShape" mc:Ignorable="w14 w15 w16se w16cid wp14">
+<w:numbering xmlns:wpc="http://schemas.microsoft.com/office/word/2010/wordprocessingCanvas" xmlns:cx="http://schemas.microsoft.com/office/drawing/2014/chartex" xmlns:cx1="http://schemas.microsoft.com/office/drawing/2015/9/8/chartex" xmlns:cx2="http://schemas.microsoft.com/office/drawing/2015/10/21/chartex" xmlns:cx3="http://schemas.microsoft.com/office/drawing/2016/5/9/chartex" xmlns:cx4="http://schemas.microsoft.com/office/drawing/2016/5/10/chartex" xmlns:cx5="http://schemas.microsoft.com/office/drawing/2016/5/11/chartex" xmlns:cx6="http://schemas.microsoft.com/office/drawing/2016/5/12/chartex" xmlns:cx7="http://schemas.microsoft.com/office/drawing/2016/5/13/chartex" xmlns:cx8="http://schemas.microsoft.com/office/drawing/2016/5/14/chartex" xmlns:mc="http://schemas.openxmlformats.org/markup-compatibility/2006" xmlns:aink="http://schemas.microsoft.com/office/drawing/2016/ink" xmlns:am3d="http://schemas.microsoft.com/office/drawing/2017/model3d" xmlns:o="urn:schemas-microsoft-com:office:office" xmlns:oel="http://schemas.microsoft.com/office/2019/extlst" xmlns:r="http://schemas.openxmlformats.org/officeDocument/2006/relationships" xmlns:m="http://schemas.openxmlformats.org/officeDocument/2006/math" xmlns:v="urn:schemas-microsoft-com:vml" xmlns:wp14="http://schemas.microsoft.com/office/word/2010/wordprocessingDrawing" xmlns:wp="http://schemas.openxmlformats.org/drawingml/2006/wordprocessingDrawing" xmlns:w10="urn:schemas-microsoft-com:office:word" xmlns:w="http://schemas.openxmlformats.org/wordprocessingml/2006/main" xmlns:w14="http://schemas.microsoft.com/office/word/2010/wordml" xmlns:w15="http://schemas.microsoft.com/office/word/2012/wordml" xmlns:w16cex="http://schemas.microsoft.com/office/word/2018/wordml/cex" xmlns:w16cid="http://schemas.microsoft.com/office/word/2016/wordml/cid" xmlns:w16="http://schemas.microsoft.com/office/word/2018/wordml" xmlns:w16sdtdh="http://schemas.microsoft.com/office/word/2020/wordml/sdtdatahash" xmlns:w16se="http://schemas.microsoft.com/office/word/2015/wordml/symex" xmlns:wpg="http://schemas.microsoft.com/office/word/2010/wordprocessingGroup" xmlns:wpi="http://schemas.microsoft.com/office/word/2010/wordprocessingInk" xmlns:wne="http://schemas.microsoft.com/office/word/2006/wordml" xmlns:wps="http://schemas.microsoft.com/office/word/2010/wordprocessingShape" mc:Ignorable="w14 w15 w16se w16cid w16 w16cex w16sdtdh wp14">
   <w:abstractNum w:abstractNumId="0" w15:restartNumberingAfterBreak="0">
     <w:nsid w:val="0CED08C2"/>
     <w:multiLevelType w:val="multilevel"/>
@@ -1679,17 +2087,17 @@
       </w:pPr>
     </w:lvl>
   </w:abstractNum>
-  <w:num w:numId="1">
+  <w:num w:numId="1" w16cid:durableId="959068232">
     <w:abstractNumId w:val="0"/>
   </w:num>
-  <w:num w:numId="2">
+  <w:num w:numId="2" w16cid:durableId="2124882089">
     <w:abstractNumId w:val="1"/>
   </w:num>
 </w:numbering>
 </file>
 
 <file path=word/styles.xml><?xml version="1.0" encoding="utf-8"?>
-<w:styles xmlns:mc="http://schemas.openxmlformats.org/markup-compatibility/2006" xmlns:r="http://schemas.openxmlformats.org/officeDocument/2006/relationships" xmlns:w="http://schemas.openxmlformats.org/wordprocessingml/2006/main" xmlns:w14="http://schemas.microsoft.com/office/word/2010/wordml" xmlns:w15="http://schemas.microsoft.com/office/word/2012/wordml" xmlns:w16cid="http://schemas.microsoft.com/office/word/2016/wordml/cid" xmlns:w16se="http://schemas.microsoft.com/office/word/2015/wordml/symex" mc:Ignorable="w14 w15 w16se w16cid">
+<w:styles xmlns:mc="http://schemas.openxmlformats.org/markup-compatibility/2006" xmlns:r="http://schemas.openxmlformats.org/officeDocument/2006/relationships" xmlns:w="http://schemas.openxmlformats.org/wordprocessingml/2006/main" xmlns:w14="http://schemas.microsoft.com/office/word/2010/wordml" xmlns:w15="http://schemas.microsoft.com/office/word/2012/wordml" xmlns:w16cex="http://schemas.microsoft.com/office/word/2018/wordml/cex" xmlns:w16cid="http://schemas.microsoft.com/office/word/2016/wordml/cid" xmlns:w16="http://schemas.microsoft.com/office/word/2018/wordml" xmlns:w16sdtdh="http://schemas.microsoft.com/office/word/2020/wordml/sdtdatahash" xmlns:w16se="http://schemas.microsoft.com/office/word/2015/wordml/symex" mc:Ignorable="w14 w15 w16se w16cid w16 w16cex w16sdtdh">
   <w:docDefaults>
     <w:rPrDefault>
       <w:rPr>

</xml_diff>